<commit_message>
edit word doc, convert to pdf
</commit_message>
<xml_diff>
--- a/WINMILL-Bryan_CHERRY-William_Final-Report.docx
+++ b/WINMILL-Bryan_CHERRY-William_Final-Report.docx
@@ -1,6 +1,6 @@
 
 <file path=word/document.xml><?xml version="1.0" encoding="utf-8"?>
-<w:document xmlns:wpc="http://schemas.microsoft.com/office/word/2010/wordprocessingCanvas" xmlns:mc="http://schemas.openxmlformats.org/markup-compatibility/2006" xmlns:o="urn:schemas-microsoft-com:office:office" xmlns:r="http://schemas.openxmlformats.org/officeDocument/2006/relationships" xmlns:m="http://schemas.openxmlformats.org/officeDocument/2006/math" xmlns:v="urn:schemas-microsoft-com:vml" xmlns:wp14="http://schemas.microsoft.com/office/word/2010/wordprocessingDrawing" xmlns:wp="http://schemas.openxmlformats.org/drawingml/2006/wordprocessingDrawing" xmlns:w10="urn:schemas-microsoft-com:office:word" xmlns:w="http://schemas.openxmlformats.org/wordprocessingml/2006/main" xmlns:w14="http://schemas.microsoft.com/office/word/2010/wordml" xmlns:w15="http://schemas.microsoft.com/office/word/2012/wordml" xmlns:wpg="http://schemas.microsoft.com/office/word/2010/wordprocessingGroup" xmlns:wpi="http://schemas.microsoft.com/office/word/2010/wordprocessingInk" xmlns:wne="http://schemas.microsoft.com/office/word/2006/wordml" xmlns:wps="http://schemas.microsoft.com/office/word/2010/wordprocessingShape" mc:Ignorable="w14 w15 wp14">
+<w:document xmlns:wpc="http://schemas.microsoft.com/office/word/2010/wordprocessingCanvas" xmlns:cx="http://schemas.microsoft.com/office/drawing/2014/chartex" xmlns:cx1="http://schemas.microsoft.com/office/drawing/2015/9/8/chartex" xmlns:cx2="http://schemas.microsoft.com/office/drawing/2015/10/21/chartex" xmlns:cx3="http://schemas.microsoft.com/office/drawing/2016/5/9/chartex" xmlns:cx4="http://schemas.microsoft.com/office/drawing/2016/5/10/chartex" xmlns:cx5="http://schemas.microsoft.com/office/drawing/2016/5/11/chartex" xmlns:cx6="http://schemas.microsoft.com/office/drawing/2016/5/12/chartex" xmlns:cx7="http://schemas.microsoft.com/office/drawing/2016/5/13/chartex" xmlns:cx8="http://schemas.microsoft.com/office/drawing/2016/5/14/chartex" xmlns:mc="http://schemas.openxmlformats.org/markup-compatibility/2006" xmlns:aink="http://schemas.microsoft.com/office/drawing/2016/ink" xmlns:am3d="http://schemas.microsoft.com/office/drawing/2017/model3d" xmlns:o="urn:schemas-microsoft-com:office:office" xmlns:r="http://schemas.openxmlformats.org/officeDocument/2006/relationships" xmlns:m="http://schemas.openxmlformats.org/officeDocument/2006/math" xmlns:v="urn:schemas-microsoft-com:vml" xmlns:wp14="http://schemas.microsoft.com/office/word/2010/wordprocessingDrawing" xmlns:wp="http://schemas.openxmlformats.org/drawingml/2006/wordprocessingDrawing" xmlns:w10="urn:schemas-microsoft-com:office:word" xmlns:w="http://schemas.openxmlformats.org/wordprocessingml/2006/main" xmlns:w14="http://schemas.microsoft.com/office/word/2010/wordml" xmlns:w15="http://schemas.microsoft.com/office/word/2012/wordml" xmlns:w16cid="http://schemas.microsoft.com/office/word/2016/wordml/cid" xmlns:w16se="http://schemas.microsoft.com/office/word/2015/wordml/symex" xmlns:wpg="http://schemas.microsoft.com/office/word/2010/wordprocessingGroup" xmlns:wpi="http://schemas.microsoft.com/office/word/2010/wordprocessingInk" xmlns:wne="http://schemas.microsoft.com/office/word/2006/wordml" xmlns:wps="http://schemas.microsoft.com/office/word/2010/wordprocessingShape" mc:Ignorable="w14 w15 w16se w16cid wp14">
   <w:body>
     <w:p>
       <w:pPr>
@@ -16,23 +16,6 @@
       </w:pPr>
       <w:r>
         <w:t>William Cherry</w:t>
-      </w:r>
-    </w:p>
-    <w:p>
-      <w:pPr>
-        <w:spacing w:after="0" w:line="240" w:lineRule="auto"/>
-      </w:pPr>
-      <w:r>
-        <w:t>July 22</w:t>
-      </w:r>
-      <w:r>
-        <w:rPr>
-          <w:vertAlign w:val="superscript"/>
-        </w:rPr>
-        <w:t>nd</w:t>
-      </w:r>
-      <w:r>
-        <w:t>, 2019</w:t>
       </w:r>
     </w:p>
     <w:p>
@@ -68,8 +51,13 @@
         <w:ind w:firstLine="720"/>
       </w:pPr>
       <w:r>
-        <w:t xml:space="preserve">We used the Farmers Markets Dataset to do our project. We wanted to be able to take the data that was provided, and clean it up so that it was a more accurate/cleaner dataset that could be used by the “client”. If clients want to be able to know who sells what types of food items, this is a very useful dataset. Another useful aspect of this dataset is the fact that you can see who accepts credit and who doesn’t. This would be helpful information if you were looking for somewhere to purchase stuff. </w:t>
-      </w:r>
+        <w:t xml:space="preserve">We used the Farmers Markets Dataset to do our project. We wanted to be able to take the data that was provided, and clean it up so that it was a more accurate/cleaner dataset that could be used by the “client”. If clients want to be able to know who sells what types of food items, this is a very useful dataset. Another useful aspect of this dataset is the fact that you can see who accepts credit and who doesn’t. This would be helpful information if you were looking for somewhere to purchase </w:t>
+      </w:r>
+      <w:bookmarkStart w:id="0" w:name="_GoBack"/>
+      <w:r>
+        <w:t xml:space="preserve">stuff. </w:t>
+      </w:r>
+      <w:bookmarkEnd w:id="0"/>
       <w:r>
         <w:t>In addition, t</w:t>
       </w:r>
@@ -137,8 +125,6 @@
       <w:r>
         <w:t xml:space="preserve">stored as </w:t>
       </w:r>
-      <w:bookmarkStart w:id="0" w:name="_GoBack"/>
-      <w:bookmarkEnd w:id="0"/>
       <w:r>
         <w:t>numbers, and the date was stored as a date object. Also, another thing that would cause a lot of confusion is the fact that there are some markets that have multiple different naming conventions, even though they all refer to the same one. This could cause some confusion and would be much easier to use if it was consistent throughout the data.</w:t>
       </w:r>
@@ -439,7 +425,7 @@
 </file>
 
 <file path=word/numbering.xml><?xml version="1.0" encoding="utf-8"?>
-<w:numbering xmlns:wpc="http://schemas.microsoft.com/office/word/2010/wordprocessingCanvas" xmlns:mc="http://schemas.openxmlformats.org/markup-compatibility/2006" xmlns:o="urn:schemas-microsoft-com:office:office" xmlns:r="http://schemas.openxmlformats.org/officeDocument/2006/relationships" xmlns:m="http://schemas.openxmlformats.org/officeDocument/2006/math" xmlns:v="urn:schemas-microsoft-com:vml" xmlns:wp14="http://schemas.microsoft.com/office/word/2010/wordprocessingDrawing" xmlns:wp="http://schemas.openxmlformats.org/drawingml/2006/wordprocessingDrawing" xmlns:w10="urn:schemas-microsoft-com:office:word" xmlns:w="http://schemas.openxmlformats.org/wordprocessingml/2006/main" xmlns:w14="http://schemas.microsoft.com/office/word/2010/wordml" xmlns:w15="http://schemas.microsoft.com/office/word/2012/wordml" xmlns:wpg="http://schemas.microsoft.com/office/word/2010/wordprocessingGroup" xmlns:wpi="http://schemas.microsoft.com/office/word/2010/wordprocessingInk" xmlns:wne="http://schemas.microsoft.com/office/word/2006/wordml" xmlns:wps="http://schemas.microsoft.com/office/word/2010/wordprocessingShape" mc:Ignorable="w14 w15 wp14">
+<w:numbering xmlns:wpc="http://schemas.microsoft.com/office/word/2010/wordprocessingCanvas" xmlns:cx="http://schemas.microsoft.com/office/drawing/2014/chartex" xmlns:cx1="http://schemas.microsoft.com/office/drawing/2015/9/8/chartex" xmlns:cx2="http://schemas.microsoft.com/office/drawing/2015/10/21/chartex" xmlns:cx3="http://schemas.microsoft.com/office/drawing/2016/5/9/chartex" xmlns:cx4="http://schemas.microsoft.com/office/drawing/2016/5/10/chartex" xmlns:cx5="http://schemas.microsoft.com/office/drawing/2016/5/11/chartex" xmlns:cx6="http://schemas.microsoft.com/office/drawing/2016/5/12/chartex" xmlns:cx7="http://schemas.microsoft.com/office/drawing/2016/5/13/chartex" xmlns:cx8="http://schemas.microsoft.com/office/drawing/2016/5/14/chartex" xmlns:mc="http://schemas.openxmlformats.org/markup-compatibility/2006" xmlns:aink="http://schemas.microsoft.com/office/drawing/2016/ink" xmlns:am3d="http://schemas.microsoft.com/office/drawing/2017/model3d" xmlns:o="urn:schemas-microsoft-com:office:office" xmlns:r="http://schemas.openxmlformats.org/officeDocument/2006/relationships" xmlns:m="http://schemas.openxmlformats.org/officeDocument/2006/math" xmlns:v="urn:schemas-microsoft-com:vml" xmlns:wp14="http://schemas.microsoft.com/office/word/2010/wordprocessingDrawing" xmlns:wp="http://schemas.openxmlformats.org/drawingml/2006/wordprocessingDrawing" xmlns:w10="urn:schemas-microsoft-com:office:word" xmlns:w="http://schemas.openxmlformats.org/wordprocessingml/2006/main" xmlns:w14="http://schemas.microsoft.com/office/word/2010/wordml" xmlns:w15="http://schemas.microsoft.com/office/word/2012/wordml" xmlns:w16cid="http://schemas.microsoft.com/office/word/2016/wordml/cid" xmlns:w16se="http://schemas.microsoft.com/office/word/2015/wordml/symex" xmlns:wpg="http://schemas.microsoft.com/office/word/2010/wordprocessingGroup" xmlns:wpi="http://schemas.microsoft.com/office/word/2010/wordprocessingInk" xmlns:wne="http://schemas.microsoft.com/office/word/2006/wordml" xmlns:wps="http://schemas.microsoft.com/office/word/2010/wordprocessingShape" mc:Ignorable="w14 w15 w16se w16cid wp14">
   <w:abstractNum w:abstractNumId="0" w15:restartNumberingAfterBreak="0">
     <w:nsid w:val="6A115C77"/>
     <w:multiLevelType w:val="hybridMultilevel"/>
@@ -536,7 +522,7 @@
 </file>
 
 <file path=word/styles.xml><?xml version="1.0" encoding="utf-8"?>
-<w:styles xmlns:mc="http://schemas.openxmlformats.org/markup-compatibility/2006" xmlns:r="http://schemas.openxmlformats.org/officeDocument/2006/relationships" xmlns:w="http://schemas.openxmlformats.org/wordprocessingml/2006/main" xmlns:w14="http://schemas.microsoft.com/office/word/2010/wordml" xmlns:w15="http://schemas.microsoft.com/office/word/2012/wordml" mc:Ignorable="w14 w15">
+<w:styles xmlns:mc="http://schemas.openxmlformats.org/markup-compatibility/2006" xmlns:r="http://schemas.openxmlformats.org/officeDocument/2006/relationships" xmlns:w="http://schemas.openxmlformats.org/wordprocessingml/2006/main" xmlns:w14="http://schemas.microsoft.com/office/word/2010/wordml" xmlns:w15="http://schemas.microsoft.com/office/word/2012/wordml" xmlns:w16cid="http://schemas.microsoft.com/office/word/2016/wordml/cid" xmlns:w16se="http://schemas.microsoft.com/office/word/2015/wordml/symex" mc:Ignorable="w14 w15 w16se w16cid">
   <w:docDefaults>
     <w:rPrDefault>
       <w:rPr>
@@ -552,7 +538,7 @@
       </w:pPr>
     </w:pPrDefault>
   </w:docDefaults>
-  <w:latentStyles w:defLockedState="0" w:defUIPriority="99" w:defSemiHidden="0" w:defUnhideWhenUsed="0" w:defQFormat="0" w:count="371">
+  <w:latentStyles w:defLockedState="0" w:defUIPriority="99" w:defSemiHidden="0" w:defUnhideWhenUsed="0" w:defQFormat="0" w:count="375">
     <w:lsdException w:name="Normal" w:uiPriority="0" w:qFormat="1"/>
     <w:lsdException w:name="heading 1" w:uiPriority="9" w:qFormat="1"/>
     <w:lsdException w:name="heading 2" w:semiHidden="1" w:uiPriority="9" w:unhideWhenUsed="1" w:qFormat="1"/>
@@ -658,7 +644,6 @@
     <w:lsdException w:name="HTML Sample" w:semiHidden="1" w:unhideWhenUsed="1"/>
     <w:lsdException w:name="HTML Typewriter" w:semiHidden="1" w:unhideWhenUsed="1"/>
     <w:lsdException w:name="HTML Variable" w:semiHidden="1" w:unhideWhenUsed="1"/>
-    <w:lsdException w:name="Normal Table" w:semiHidden="1" w:unhideWhenUsed="1"/>
     <w:lsdException w:name="annotation subject" w:semiHidden="1" w:unhideWhenUsed="1"/>
     <w:lsdException w:name="No List" w:semiHidden="1" w:unhideWhenUsed="1"/>
     <w:lsdException w:name="Outline List 1" w:semiHidden="1" w:unhideWhenUsed="1"/>
@@ -702,10 +687,8 @@
     <w:lsdException w:name="Table Elegant" w:semiHidden="1" w:unhideWhenUsed="1"/>
     <w:lsdException w:name="Table Professional" w:semiHidden="1" w:unhideWhenUsed="1"/>
     <w:lsdException w:name="Table Subtle 1" w:semiHidden="1" w:unhideWhenUsed="1"/>
-    <w:lsdException w:name="Table Subtle 2" w:semiHidden="1" w:unhideWhenUsed="1"/>
     <w:lsdException w:name="Table Web 1" w:semiHidden="1" w:unhideWhenUsed="1"/>
     <w:lsdException w:name="Table Web 2" w:semiHidden="1" w:unhideWhenUsed="1"/>
-    <w:lsdException w:name="Table Web 3" w:semiHidden="1" w:unhideWhenUsed="1"/>
     <w:lsdException w:name="Balloon Text" w:semiHidden="1" w:unhideWhenUsed="1"/>
     <w:lsdException w:name="Table Grid" w:uiPriority="39"/>
     <w:lsdException w:name="Table Theme" w:semiHidden="1" w:unhideWhenUsed="1"/>
@@ -924,6 +907,10 @@
     <w:lsdException w:name="List Table 5 Dark Accent 6" w:uiPriority="50"/>
     <w:lsdException w:name="List Table 6 Colorful Accent 6" w:uiPriority="51"/>
     <w:lsdException w:name="List Table 7 Colorful Accent 6" w:uiPriority="52"/>
+    <w:lsdException w:name="Mention" w:semiHidden="1" w:unhideWhenUsed="1"/>
+    <w:lsdException w:name="Smart Hyperlink" w:semiHidden="1" w:unhideWhenUsed="1"/>
+    <w:lsdException w:name="Hashtag" w:semiHidden="1" w:unhideWhenUsed="1"/>
+    <w:lsdException w:name="Unresolved Mention" w:semiHidden="1" w:unhideWhenUsed="1"/>
   </w:latentStyles>
   <w:style w:type="paragraph" w:default="1" w:styleId="Normal">
     <w:name w:val="Normal"/>

</xml_diff>